<commit_message>
Added: Kommentar das auch getestet werden muss
</commit_message>
<xml_diff>
--- a/Planung Wettermonitor.docx
+++ b/Planung Wettermonitor.docx
@@ -1,6 +1,6 @@
 
 <file path=word/document.xml><?xml version="1.0" encoding="utf-8"?>
-<w:document xmlns:wpc="http://schemas.microsoft.com/office/word/2010/wordprocessingCanvas" xmlns:cx="http://schemas.microsoft.com/office/drawing/2014/chartex" xmlns:cx1="http://schemas.microsoft.com/office/drawing/2015/9/8/chartex" xmlns:mc="http://schemas.openxmlformats.org/markup-compatibility/2006" xmlns:o="urn:schemas-microsoft-com:office:office" xmlns:r="http://schemas.openxmlformats.org/officeDocument/2006/relationships" xmlns:m="http://schemas.openxmlformats.org/officeDocument/2006/math" xmlns:v="urn:schemas-microsoft-com:vml" xmlns:wp14="http://schemas.microsoft.com/office/word/2010/wordprocessingDrawing" xmlns:wp="http://schemas.openxmlformats.org/drawingml/2006/wordprocessingDrawing" xmlns:w10="urn:schemas-microsoft-com:office:word" xmlns:w="http://schemas.openxmlformats.org/wordprocessingml/2006/main" xmlns:w14="http://schemas.microsoft.com/office/word/2010/wordml" xmlns:w15="http://schemas.microsoft.com/office/word/2012/wordml" xmlns:w16se="http://schemas.microsoft.com/office/word/2015/wordml/symex" xmlns:wpg="http://schemas.microsoft.com/office/word/2010/wordprocessingGroup" xmlns:wpi="http://schemas.microsoft.com/office/word/2010/wordprocessingInk" xmlns:wne="http://schemas.microsoft.com/office/word/2006/wordml" xmlns:wps="http://schemas.microsoft.com/office/word/2010/wordprocessingShape" mc:Ignorable="w14 w15 w16se wp14">
+<w:document xmlns:wpc="http://schemas.microsoft.com/office/word/2010/wordprocessingCanvas" xmlns:cx="http://schemas.microsoft.com/office/drawing/2014/chartex" xmlns:cx1="http://schemas.microsoft.com/office/drawing/2015/9/8/chartex" xmlns:cx2="http://schemas.microsoft.com/office/drawing/2015/10/21/chartex" xmlns:cx3="http://schemas.microsoft.com/office/drawing/2016/5/9/chartex" xmlns:cx4="http://schemas.microsoft.com/office/drawing/2016/5/10/chartex" xmlns:cx5="http://schemas.microsoft.com/office/drawing/2016/5/11/chartex" xmlns:cx6="http://schemas.microsoft.com/office/drawing/2016/5/12/chartex" xmlns:cx7="http://schemas.microsoft.com/office/drawing/2016/5/13/chartex" xmlns:cx8="http://schemas.microsoft.com/office/drawing/2016/5/14/chartex" xmlns:mc="http://schemas.openxmlformats.org/markup-compatibility/2006" xmlns:aink="http://schemas.microsoft.com/office/drawing/2016/ink" xmlns:am3d="http://schemas.microsoft.com/office/drawing/2017/model3d" xmlns:o="urn:schemas-microsoft-com:office:office" xmlns:r="http://schemas.openxmlformats.org/officeDocument/2006/relationships" xmlns:m="http://schemas.openxmlformats.org/officeDocument/2006/math" xmlns:v="urn:schemas-microsoft-com:vml" xmlns:wp14="http://schemas.microsoft.com/office/word/2010/wordprocessingDrawing" xmlns:wp="http://schemas.openxmlformats.org/drawingml/2006/wordprocessingDrawing" xmlns:w10="urn:schemas-microsoft-com:office:word" xmlns:w="http://schemas.openxmlformats.org/wordprocessingml/2006/main" xmlns:w14="http://schemas.microsoft.com/office/word/2010/wordml" xmlns:w15="http://schemas.microsoft.com/office/word/2012/wordml" xmlns:w16cex="http://schemas.microsoft.com/office/word/2018/wordml/cex" xmlns:w16cid="http://schemas.microsoft.com/office/word/2016/wordml/cid" xmlns:w16="http://schemas.microsoft.com/office/word/2018/wordml" xmlns:w16sdtdh="http://schemas.microsoft.com/office/word/2020/wordml/sdtdatahash" xmlns:w16se="http://schemas.microsoft.com/office/word/2015/wordml/symex" xmlns:wpg="http://schemas.microsoft.com/office/word/2010/wordprocessingGroup" xmlns:wpi="http://schemas.microsoft.com/office/word/2010/wordprocessingInk" xmlns:wne="http://schemas.microsoft.com/office/word/2006/wordml" xmlns:wps="http://schemas.microsoft.com/office/word/2010/wordprocessingShape" mc:Ignorable="w14 w15 w16se w16cid w16 w16cex w16sdtdh wp14">
   <w:body>
     <w:p>
       <w:pPr>
@@ -270,15 +270,7 @@
           </w:tcPr>
           <w:p>
             <w:r>
-              <w:t xml:space="preserve">Error </w:t>
-            </w:r>
-            <w:proofErr w:type="spellStart"/>
-            <w:r>
-              <w:t>handling</w:t>
-            </w:r>
-            <w:proofErr w:type="spellEnd"/>
-            <w:r>
-              <w:t xml:space="preserve"> implementieren</w:t>
+              <w:t>Error handling implementieren</w:t>
             </w:r>
           </w:p>
         </w:tc>
@@ -377,38 +369,48 @@
           <w:tcPr>
             <w:tcW w:w="3021" w:type="dxa"/>
           </w:tcPr>
+          <w:p>
+            <w:r>
+              <w:t>D</w:t>
+            </w:r>
+            <w:r>
+              <w:t xml:space="preserve">ie Anleitung </w:t>
+            </w:r>
+            <w:r>
+              <w:t>und das Programm müssen auch noch</w:t>
+            </w:r>
+            <w:r>
+              <w:t xml:space="preserve"> getestet werden.</w:t>
+            </w:r>
+          </w:p>
+        </w:tc>
+      </w:tr>
+      <w:tr>
+        <w:tc>
+          <w:tcPr>
+            <w:tcW w:w="3020" w:type="dxa"/>
+          </w:tcPr>
+          <w:p>
+            <w:r>
+              <w:t>02.01.2022</w:t>
+            </w:r>
+          </w:p>
+        </w:tc>
+        <w:tc>
+          <w:tcPr>
+            <w:tcW w:w="3021" w:type="dxa"/>
+          </w:tcPr>
+          <w:p>
+            <w:r>
+              <w:t>Präsentation erstellen / Zeitreserve für Unvorhergesehenes</w:t>
+            </w:r>
+          </w:p>
+        </w:tc>
+        <w:tc>
+          <w:tcPr>
+            <w:tcW w:w="3021" w:type="dxa"/>
+          </w:tcPr>
           <w:p/>
-        </w:tc>
-      </w:tr>
-      <w:tr>
-        <w:tc>
-          <w:tcPr>
-            <w:tcW w:w="3020" w:type="dxa"/>
-          </w:tcPr>
-          <w:p>
-            <w:r>
-              <w:t>02.01.2022</w:t>
-            </w:r>
-          </w:p>
-        </w:tc>
-        <w:tc>
-          <w:tcPr>
-            <w:tcW w:w="3021" w:type="dxa"/>
-          </w:tcPr>
-          <w:p>
-            <w:r>
-              <w:t>Präsentation erstellen / Zeitreserve für Unvorhergesehenes</w:t>
-            </w:r>
-          </w:p>
-        </w:tc>
-        <w:tc>
-          <w:tcPr>
-            <w:tcW w:w="3021" w:type="dxa"/>
-          </w:tcPr>
-          <w:p>
-            <w:bookmarkStart w:id="0" w:name="_GoBack"/>
-            <w:bookmarkEnd w:id="0"/>
-          </w:p>
         </w:tc>
       </w:tr>
       <w:tr>
@@ -480,7 +482,7 @@
 </file>
 
 <file path=word/styles.xml><?xml version="1.0" encoding="utf-8"?>
-<w:styles xmlns:mc="http://schemas.openxmlformats.org/markup-compatibility/2006" xmlns:r="http://schemas.openxmlformats.org/officeDocument/2006/relationships" xmlns:w="http://schemas.openxmlformats.org/wordprocessingml/2006/main" xmlns:w14="http://schemas.microsoft.com/office/word/2010/wordml" xmlns:w15="http://schemas.microsoft.com/office/word/2012/wordml" xmlns:w16se="http://schemas.microsoft.com/office/word/2015/wordml/symex" mc:Ignorable="w14 w15 w16se">
+<w:styles xmlns:mc="http://schemas.openxmlformats.org/markup-compatibility/2006" xmlns:r="http://schemas.openxmlformats.org/officeDocument/2006/relationships" xmlns:w="http://schemas.openxmlformats.org/wordprocessingml/2006/main" xmlns:w14="http://schemas.microsoft.com/office/word/2010/wordml" xmlns:w15="http://schemas.microsoft.com/office/word/2012/wordml" xmlns:w16cex="http://schemas.microsoft.com/office/word/2018/wordml/cex" xmlns:w16cid="http://schemas.microsoft.com/office/word/2016/wordml/cid" xmlns:w16="http://schemas.microsoft.com/office/word/2018/wordml" xmlns:w16sdtdh="http://schemas.microsoft.com/office/word/2020/wordml/sdtdatahash" xmlns:w16se="http://schemas.microsoft.com/office/word/2015/wordml/symex" mc:Ignorable="w14 w15 w16se w16cid w16 w16cex w16sdtdh">
   <w:docDefaults>
     <w:rPrDefault>
       <w:rPr>
@@ -496,7 +498,7 @@
       </w:pPr>
     </w:pPrDefault>
   </w:docDefaults>
-  <w:latentStyles w:defLockedState="0" w:defUIPriority="99" w:defSemiHidden="0" w:defUnhideWhenUsed="0" w:defQFormat="0" w:count="371">
+  <w:latentStyles w:defLockedState="0" w:defUIPriority="99" w:defSemiHidden="0" w:defUnhideWhenUsed="0" w:defQFormat="0" w:count="376">
     <w:lsdException w:name="Normal" w:uiPriority="0" w:qFormat="1"/>
     <w:lsdException w:name="heading 1" w:uiPriority="9" w:qFormat="1"/>
     <w:lsdException w:name="heading 2" w:semiHidden="1" w:uiPriority="9" w:unhideWhenUsed="1" w:qFormat="1"/>
@@ -602,7 +604,6 @@
     <w:lsdException w:name="HTML Sample" w:semiHidden="1" w:unhideWhenUsed="1"/>
     <w:lsdException w:name="HTML Typewriter" w:semiHidden="1" w:unhideWhenUsed="1"/>
     <w:lsdException w:name="HTML Variable" w:semiHidden="1" w:unhideWhenUsed="1"/>
-    <w:lsdException w:name="Normal Table" w:semiHidden="1" w:unhideWhenUsed="1"/>
     <w:lsdException w:name="annotation subject" w:semiHidden="1" w:unhideWhenUsed="1"/>
     <w:lsdException w:name="No List" w:semiHidden="1" w:unhideWhenUsed="1"/>
     <w:lsdException w:name="Outline List 1" w:semiHidden="1" w:unhideWhenUsed="1"/>
@@ -645,11 +646,8 @@
     <w:lsdException w:name="Table Contemporary" w:semiHidden="1" w:unhideWhenUsed="1"/>
     <w:lsdException w:name="Table Elegant" w:semiHidden="1" w:unhideWhenUsed="1"/>
     <w:lsdException w:name="Table Professional" w:semiHidden="1" w:unhideWhenUsed="1"/>
-    <w:lsdException w:name="Table Subtle 1" w:semiHidden="1" w:unhideWhenUsed="1"/>
     <w:lsdException w:name="Table Subtle 2" w:semiHidden="1" w:unhideWhenUsed="1"/>
     <w:lsdException w:name="Table Web 1" w:semiHidden="1" w:unhideWhenUsed="1"/>
-    <w:lsdException w:name="Table Web 2" w:semiHidden="1" w:unhideWhenUsed="1"/>
-    <w:lsdException w:name="Table Web 3" w:semiHidden="1" w:unhideWhenUsed="1"/>
     <w:lsdException w:name="Balloon Text" w:semiHidden="1" w:unhideWhenUsed="1"/>
     <w:lsdException w:name="Table Grid" w:uiPriority="39"/>
     <w:lsdException w:name="Table Theme" w:semiHidden="1" w:unhideWhenUsed="1"/>
@@ -868,6 +866,11 @@
     <w:lsdException w:name="List Table 5 Dark Accent 6" w:uiPriority="50"/>
     <w:lsdException w:name="List Table 6 Colorful Accent 6" w:uiPriority="51"/>
     <w:lsdException w:name="List Table 7 Colorful Accent 6" w:uiPriority="52"/>
+    <w:lsdException w:name="Mention" w:semiHidden="1" w:unhideWhenUsed="1"/>
+    <w:lsdException w:name="Smart Hyperlink" w:semiHidden="1" w:unhideWhenUsed="1"/>
+    <w:lsdException w:name="Hashtag" w:semiHidden="1" w:unhideWhenUsed="1"/>
+    <w:lsdException w:name="Unresolved Mention" w:semiHidden="1" w:unhideWhenUsed="1"/>
+    <w:lsdException w:name="Smart Link" w:semiHidden="1" w:unhideWhenUsed="1"/>
   </w:latentStyles>
   <w:style w:type="paragraph" w:default="1" w:styleId="Standard">
     <w:name w:val="Normal"/>

</xml_diff>

<commit_message>
Added: Kommentare von Lucas sowie Zeitplan angepasst
</commit_message>
<xml_diff>
--- a/Planung Wettermonitor.docx
+++ b/Planung Wettermonitor.docx
@@ -98,15 +98,19 @@
           </w:tcPr>
           <w:p>
             <w:r>
-              <w:t>Raspberry Pi OS aufsetzen und konfigurieren</w:t>
-            </w:r>
-          </w:p>
-        </w:tc>
-        <w:tc>
-          <w:tcPr>
-            <w:tcW w:w="3021" w:type="dxa"/>
-          </w:tcPr>
-          <w:p/>
+              <w:t>Erste Verbindung zur Schnittstelle, CSV und Daten von API einlesen</w:t>
+            </w:r>
+          </w:p>
+        </w:tc>
+        <w:tc>
+          <w:tcPr>
+            <w:tcW w:w="3021" w:type="dxa"/>
+          </w:tcPr>
+          <w:p>
+            <w:r>
+              <w:t xml:space="preserve">Jeder soll auf seinem Rechner das Programm ausführen können </w:t>
+            </w:r>
+          </w:p>
         </w:tc>
       </w:tr>
       <w:tr>
@@ -126,15 +130,19 @@
           </w:tcPr>
           <w:p>
             <w:r>
-              <w:t>Datenbank auf Raspberry PI installieren und aufsetzen</w:t>
-            </w:r>
-          </w:p>
-        </w:tc>
-        <w:tc>
-          <w:tcPr>
-            <w:tcW w:w="3021" w:type="dxa"/>
-          </w:tcPr>
-          <w:p/>
+              <w:t>Ausgabe der aktuellen Temperatur auf der Webseite</w:t>
+            </w:r>
+          </w:p>
+        </w:tc>
+        <w:tc>
+          <w:tcPr>
+            <w:tcW w:w="3021" w:type="dxa"/>
+          </w:tcPr>
+          <w:p>
+            <w:r>
+              <w:t xml:space="preserve">Es soll nicht schön formatiert sein, soll nur ein erster Prototyp sein. </w:t>
+            </w:r>
+          </w:p>
         </w:tc>
       </w:tr>
       <w:tr>
@@ -154,15 +162,19 @@
           </w:tcPr>
           <w:p>
             <w:r>
-              <w:t>Datenbankstruktur festlegen und aufsetzen</w:t>
-            </w:r>
-          </w:p>
-        </w:tc>
-        <w:tc>
-          <w:tcPr>
-            <w:tcW w:w="3021" w:type="dxa"/>
-          </w:tcPr>
-          <w:p/>
+              <w:t>Programm auf dem Raspberry PI installieren und zum Laufen bringen</w:t>
+            </w:r>
+          </w:p>
+        </w:tc>
+        <w:tc>
+          <w:tcPr>
+            <w:tcW w:w="3021" w:type="dxa"/>
+          </w:tcPr>
+          <w:p>
+            <w:r>
+              <w:t>Vorgang dokumentieren, jeder soll dies auf seinem Raspberry PI machen</w:t>
+            </w:r>
+          </w:p>
         </w:tc>
       </w:tr>
       <w:tr>
@@ -182,17 +194,31 @@
           </w:tcPr>
           <w:p>
             <w:r>
-              <w:t xml:space="preserve">DB-Update Software auf RPI implementieren </w:t>
-            </w:r>
-          </w:p>
-        </w:tc>
-        <w:tc>
-          <w:tcPr>
-            <w:tcW w:w="3021" w:type="dxa"/>
-          </w:tcPr>
-          <w:p>
-            <w:r>
-              <w:t>Historische Daten von CSV, sowie Daten von Wetterstationen automatisch einlesen und in DB abspeichern.</w:t>
+              <w:t xml:space="preserve">UI-Sketch der </w:t>
+            </w:r>
+            <w:proofErr w:type="spellStart"/>
+            <w:r>
+              <w:t>Flask</w:t>
+            </w:r>
+            <w:proofErr w:type="spellEnd"/>
+            <w:r>
+              <w:t>-</w:t>
+            </w:r>
+            <w:r>
+              <w:t>Webseite</w:t>
+            </w:r>
+          </w:p>
+        </w:tc>
+        <w:tc>
+          <w:tcPr>
+            <w:tcW w:w="3021" w:type="dxa"/>
+          </w:tcPr>
+          <w:p>
+            <w:r>
+              <w:t>Zeichnung welche Werte wo angezeigt werden</w:t>
+            </w:r>
+            <w:r>
+              <w:t>. (aktuelle und historische Daten sowie Voraussagen)</w:t>
             </w:r>
           </w:p>
         </w:tc>
@@ -214,15 +240,21 @@
           </w:tcPr>
           <w:p>
             <w:r>
-              <w:t>Autostart von DB und Update Software auf RPI implementieren.</w:t>
-            </w:r>
-          </w:p>
-        </w:tc>
-        <w:tc>
-          <w:tcPr>
-            <w:tcW w:w="3021" w:type="dxa"/>
-          </w:tcPr>
-          <w:p/>
+              <w:t>UI implementieren</w:t>
+            </w:r>
+          </w:p>
+        </w:tc>
+        <w:tc>
+          <w:tcPr>
+            <w:tcW w:w="3021" w:type="dxa"/>
+          </w:tcPr>
+          <w:p>
+            <w:pPr>
+              <w:rPr>
+                <w:lang w:val="de-DE"/>
+              </w:rPr>
+            </w:pPr>
+          </w:p>
         </w:tc>
       </w:tr>
       <w:tr>
@@ -242,15 +274,60 @@
           </w:tcPr>
           <w:p>
             <w:r>
-              <w:t xml:space="preserve">Diagramme erstellen, sowie aktuelle Werte einlesen </w:t>
-            </w:r>
-          </w:p>
-        </w:tc>
-        <w:tc>
-          <w:tcPr>
-            <w:tcW w:w="3021" w:type="dxa"/>
-          </w:tcPr>
-          <w:p/>
+              <w:t xml:space="preserve">Autostart des Programmes und Update Software auf RPI </w:t>
+            </w:r>
+            <w:r>
+              <w:t>einrichten</w:t>
+            </w:r>
+            <w:r>
+              <w:t>.</w:t>
+            </w:r>
+          </w:p>
+        </w:tc>
+        <w:tc>
+          <w:tcPr>
+            <w:tcW w:w="3021" w:type="dxa"/>
+          </w:tcPr>
+          <w:p>
+            <w:proofErr w:type="spellStart"/>
+            <w:r>
+              <w:rPr>
+                <w:lang w:val="de-DE"/>
+              </w:rPr>
+              <w:t>InfluxDB</w:t>
+            </w:r>
+            <w:proofErr w:type="spellEnd"/>
+            <w:r>
+              <w:rPr>
+                <w:lang w:val="de-DE"/>
+              </w:rPr>
+              <w:t xml:space="preserve"> a</w:t>
+            </w:r>
+            <w:r>
+              <w:rPr>
+                <w:lang w:val="de-DE"/>
+              </w:rPr>
+              <w:t xml:space="preserve">ls </w:t>
+            </w:r>
+            <w:r>
+              <w:rPr>
+                <w:lang w:val="de-DE"/>
+              </w:rPr>
+              <w:t>S</w:t>
+            </w:r>
+            <w:r>
+              <w:rPr>
+                <w:lang w:val="de-DE"/>
+              </w:rPr>
+              <w:t xml:space="preserve">ervice installieren. Chrome </w:t>
+            </w:r>
+            <w:r>
+              <w:rPr>
+                <w:lang w:val="de-DE"/>
+              </w:rPr>
+              <w:t>im Kiosk Modus starten.</w:t>
+            </w:r>
+          </w:p>
         </w:tc>
       </w:tr>
       <w:tr>
@@ -270,15 +347,25 @@
           </w:tcPr>
           <w:p>
             <w:r>
-              <w:t>Error handling implementieren</w:t>
-            </w:r>
-          </w:p>
-        </w:tc>
-        <w:tc>
-          <w:tcPr>
-            <w:tcW w:w="3021" w:type="dxa"/>
-          </w:tcPr>
-          <w:p/>
+              <w:t>Schritt-für-Schritt Anleitung erstellen, wie man einen neuen RPI einrichtet</w:t>
+            </w:r>
+          </w:p>
+        </w:tc>
+        <w:tc>
+          <w:tcPr>
+            <w:tcW w:w="3021" w:type="dxa"/>
+          </w:tcPr>
+          <w:p>
+            <w:r>
+              <w:t xml:space="preserve">Zum Testen: OS auf </w:t>
+            </w:r>
+            <w:r>
+              <w:t>SD-Karte</w:t>
+            </w:r>
+            <w:r>
+              <w:t xml:space="preserve"> neu installieren.</w:t>
+            </w:r>
+          </w:p>
         </w:tc>
       </w:tr>
       <w:tr>
@@ -298,22 +385,23 @@
           </w:tcPr>
           <w:p>
             <w:r>
-              <w:t>Visualisierung erstellen</w:t>
-            </w:r>
-            <w:r>
-              <w:t xml:space="preserve"> und implementieren</w:t>
-            </w:r>
-          </w:p>
-        </w:tc>
-        <w:tc>
-          <w:tcPr>
-            <w:tcW w:w="3021" w:type="dxa"/>
-          </w:tcPr>
-          <w:p>
-            <w:r>
-              <w:t>Diagramme sowie aktuelle Daten anzeigen können</w:t>
-            </w:r>
-          </w:p>
+              <w:t xml:space="preserve">Error </w:t>
+            </w:r>
+            <w:proofErr w:type="spellStart"/>
+            <w:r>
+              <w:t>handling</w:t>
+            </w:r>
+            <w:proofErr w:type="spellEnd"/>
+            <w:r>
+              <w:t xml:space="preserve"> definieren und implementieren</w:t>
+            </w:r>
+          </w:p>
+        </w:tc>
+        <w:tc>
+          <w:tcPr>
+            <w:tcW w:w="3021" w:type="dxa"/>
+          </w:tcPr>
+          <w:p/>
         </w:tc>
       </w:tr>
       <w:tr>
@@ -361,28 +449,23 @@
           </w:tcPr>
           <w:p>
             <w:r>
-              <w:t>Dokumentation für Programmierer, Anleitung und Schritt- für-Schritt Anleitung  zum Aufsetzen des RPI^s fertigstellen.</w:t>
-            </w:r>
-          </w:p>
-        </w:tc>
-        <w:tc>
-          <w:tcPr>
-            <w:tcW w:w="3021" w:type="dxa"/>
-          </w:tcPr>
-          <w:p>
-            <w:r>
-              <w:t>D</w:t>
-            </w:r>
-            <w:r>
-              <w:t xml:space="preserve">ie Anleitung </w:t>
-            </w:r>
-            <w:r>
-              <w:t>und das Programm müssen auch noch</w:t>
-            </w:r>
-            <w:r>
-              <w:t xml:space="preserve"> getestet werden.</w:t>
-            </w:r>
-          </w:p>
+              <w:t>Dokumentation für Programmierer</w:t>
+            </w:r>
+            <w:r>
+              <w:t xml:space="preserve"> erstellen. </w:t>
+            </w:r>
+          </w:p>
+          <w:p>
+            <w:r>
+              <w:t>Anwendung und Anleitung testen</w:t>
+            </w:r>
+          </w:p>
+        </w:tc>
+        <w:tc>
+          <w:tcPr>
+            <w:tcW w:w="3021" w:type="dxa"/>
+          </w:tcPr>
+          <w:p/>
         </w:tc>
       </w:tr>
       <w:tr>
@@ -471,6 +554,189 @@
       </w:tr>
     </w:tbl>
     <w:p/>
+    <w:p>
+      <w:r>
+        <w:t>Bemerkungen</w:t>
+      </w:r>
+      <w:r>
+        <w:t xml:space="preserve"> von Lucas</w:t>
+      </w:r>
+      <w:r>
+        <w:t>:</w:t>
+      </w:r>
+    </w:p>
+    <w:p>
+      <w:pPr>
+        <w:pStyle w:val="Listenabsatz"/>
+        <w:numPr>
+          <w:ilvl w:val="0"/>
+          <w:numId w:val="1"/>
+        </w:numPr>
+      </w:pPr>
+      <w:r>
+        <w:t xml:space="preserve">Möglichst schnell </w:t>
+      </w:r>
+      <w:r>
+        <w:t>ein K</w:t>
+      </w:r>
+      <w:r>
+        <w:t>onzept was und wie an</w:t>
+      </w:r>
+      <w:r>
+        <w:t>ge</w:t>
+      </w:r>
+      <w:r>
+        <w:t>zeig</w:t>
+      </w:r>
+      <w:r>
+        <w:t>t wird</w:t>
+      </w:r>
+      <w:r>
+        <w:t>.</w:t>
+      </w:r>
+    </w:p>
+    <w:p>
+      <w:pPr>
+        <w:pStyle w:val="Listenabsatz"/>
+        <w:numPr>
+          <w:ilvl w:val="0"/>
+          <w:numId w:val="1"/>
+        </w:numPr>
+      </w:pPr>
+      <w:r>
+        <w:t>Struktur</w:t>
+      </w:r>
+      <w:r>
+        <w:t xml:space="preserve"> der DB ist</w:t>
+      </w:r>
+      <w:r>
+        <w:t xml:space="preserve"> schon vorgegeben, </w:t>
+      </w:r>
+      <w:r>
+        <w:t>S</w:t>
+      </w:r>
+      <w:r>
+        <w:t xml:space="preserve">trukturbearbeiten </w:t>
+      </w:r>
+      <w:r>
+        <w:t xml:space="preserve">(wenn überhaupt nötig, </w:t>
+      </w:r>
+      <w:r>
+        <w:t>falls eine weitere Spalte hinzukommt</w:t>
+      </w:r>
+      <w:r>
+        <w:t xml:space="preserve">) </w:t>
+      </w:r>
+      <w:r>
+        <w:t>erst später machen</w:t>
+      </w:r>
+      <w:r>
+        <w:t>.</w:t>
+      </w:r>
+    </w:p>
+    <w:p>
+      <w:pPr>
+        <w:pStyle w:val="Listenabsatz"/>
+        <w:numPr>
+          <w:ilvl w:val="0"/>
+          <w:numId w:val="1"/>
+        </w:numPr>
+      </w:pPr>
+      <w:r>
+        <w:t xml:space="preserve">Daten </w:t>
+      </w:r>
+      <w:r>
+        <w:t>importieren möglichst früh machen</w:t>
+      </w:r>
+      <w:r>
+        <w:t>.</w:t>
+      </w:r>
+    </w:p>
+    <w:p>
+      <w:pPr>
+        <w:pStyle w:val="Listenabsatz"/>
+        <w:numPr>
+          <w:ilvl w:val="0"/>
+          <w:numId w:val="1"/>
+        </w:numPr>
+      </w:pPr>
+      <w:r>
+        <w:t>Weniger um DB kümmern. Mehr was und wie anzeigen</w:t>
+      </w:r>
+      <w:r>
+        <w:t xml:space="preserve"> (UI-Sketch)</w:t>
+      </w:r>
+      <w:r>
+        <w:t>.</w:t>
+      </w:r>
+    </w:p>
+    <w:p>
+      <w:pPr>
+        <w:pStyle w:val="Listenabsatz"/>
+        <w:numPr>
+          <w:ilvl w:val="0"/>
+          <w:numId w:val="1"/>
+        </w:numPr>
+      </w:pPr>
+      <w:r>
+        <w:t>Bis in einem Monat</w:t>
+      </w:r>
+      <w:r>
+        <w:t xml:space="preserve"> aktuelle</w:t>
+      </w:r>
+      <w:r>
+        <w:t xml:space="preserve"> Werte ausgeben (nur Temperatur und Wasser, nicht schön formatiert)</w:t>
+      </w:r>
+    </w:p>
+    <w:p>
+      <w:pPr>
+        <w:pStyle w:val="Listenabsatz"/>
+        <w:numPr>
+          <w:ilvl w:val="0"/>
+          <w:numId w:val="1"/>
+        </w:numPr>
+      </w:pPr>
+      <w:r>
+        <w:t xml:space="preserve">Chrome </w:t>
+      </w:r>
+      <w:r>
+        <w:t>K</w:t>
+      </w:r>
+      <w:r>
+        <w:t>iosk</w:t>
+      </w:r>
+      <w:r>
+        <w:t>modus benutzen</w:t>
+      </w:r>
+    </w:p>
+    <w:p>
+      <w:pPr>
+        <w:pStyle w:val="Listenabsatz"/>
+        <w:numPr>
+          <w:ilvl w:val="0"/>
+          <w:numId w:val="1"/>
+        </w:numPr>
+      </w:pPr>
+      <w:proofErr w:type="spellStart"/>
+      <w:r>
+        <w:t>Trello</w:t>
+      </w:r>
+      <w:proofErr w:type="spellEnd"/>
+      <w:r>
+        <w:t xml:space="preserve"> benutzen</w:t>
+      </w:r>
+    </w:p>
+    <w:p>
+      <w:r>
+        <w:t>Ziel neuen der Planung. Durchbrüche am Anfang machen</w:t>
+      </w:r>
+      <w:r>
+        <w:t>,</w:t>
+      </w:r>
+      <w:r>
+        <w:t xml:space="preserve"> um allfällige Hindernisse früh zu erkennen.</w:t>
+      </w:r>
+    </w:p>
     <w:sectPr>
       <w:pgSz w:w="11906" w:h="16838"/>
       <w:pgMar w:top="1417" w:right="1417" w:bottom="1134" w:left="1417" w:header="708" w:footer="708" w:gutter="0"/>
@@ -479,6 +745,127 @@
     </w:sectPr>
   </w:body>
 </w:document>
+</file>
+
+<file path=word/numbering.xml><?xml version="1.0" encoding="utf-8"?>
+<w:numbering xmlns:wpc="http://schemas.microsoft.com/office/word/2010/wordprocessingCanvas" xmlns:cx="http://schemas.microsoft.com/office/drawing/2014/chartex" xmlns:cx1="http://schemas.microsoft.com/office/drawing/2015/9/8/chartex" xmlns:cx2="http://schemas.microsoft.com/office/drawing/2015/10/21/chartex" xmlns:cx3="http://schemas.microsoft.com/office/drawing/2016/5/9/chartex" xmlns:cx4="http://schemas.microsoft.com/office/drawing/2016/5/10/chartex" xmlns:cx5="http://schemas.microsoft.com/office/drawing/2016/5/11/chartex" xmlns:cx6="http://schemas.microsoft.com/office/drawing/2016/5/12/chartex" xmlns:cx7="http://schemas.microsoft.com/office/drawing/2016/5/13/chartex" xmlns:cx8="http://schemas.microsoft.com/office/drawing/2016/5/14/chartex" xmlns:mc="http://schemas.openxmlformats.org/markup-compatibility/2006" xmlns:aink="http://schemas.microsoft.com/office/drawing/2016/ink" xmlns:am3d="http://schemas.microsoft.com/office/drawing/2017/model3d" xmlns:o="urn:schemas-microsoft-com:office:office" xmlns:r="http://schemas.openxmlformats.org/officeDocument/2006/relationships" xmlns:m="http://schemas.openxmlformats.org/officeDocument/2006/math" xmlns:v="urn:schemas-microsoft-com:vml" xmlns:wp14="http://schemas.microsoft.com/office/word/2010/wordprocessingDrawing" xmlns:wp="http://schemas.openxmlformats.org/drawingml/2006/wordprocessingDrawing" xmlns:w10="urn:schemas-microsoft-com:office:word" xmlns:w="http://schemas.openxmlformats.org/wordprocessingml/2006/main" xmlns:w14="http://schemas.microsoft.com/office/word/2010/wordml" xmlns:w15="http://schemas.microsoft.com/office/word/2012/wordml" xmlns:w16cex="http://schemas.microsoft.com/office/word/2018/wordml/cex" xmlns:w16cid="http://schemas.microsoft.com/office/word/2016/wordml/cid" xmlns:w16="http://schemas.microsoft.com/office/word/2018/wordml" xmlns:w16sdtdh="http://schemas.microsoft.com/office/word/2020/wordml/sdtdatahash" xmlns:w16se="http://schemas.microsoft.com/office/word/2015/wordml/symex" xmlns:wpg="http://schemas.microsoft.com/office/word/2010/wordprocessingGroup" xmlns:wpi="http://schemas.microsoft.com/office/word/2010/wordprocessingInk" xmlns:wne="http://schemas.microsoft.com/office/word/2006/wordml" xmlns:wps="http://schemas.microsoft.com/office/word/2010/wordprocessingShape" mc:Ignorable="w14 w15 w16se w16cid w16 w16cex w16sdtdh wp14">
+  <w:abstractNum w:abstractNumId="0" w15:restartNumberingAfterBreak="0">
+    <w:nsid w:val="3E905A4E"/>
+    <w:multiLevelType w:val="hybridMultilevel"/>
+    <w:tmpl w:val="71A2E61A"/>
+    <w:lvl w:ilvl="0" w:tplc="04070001">
+      <w:start w:val="1"/>
+      <w:numFmt w:val="bullet"/>
+      <w:lvlText w:val=""/>
+      <w:lvlJc w:val="left"/>
+      <w:pPr>
+        <w:ind w:left="720" w:hanging="360"/>
+      </w:pPr>
+      <w:rPr>
+        <w:rFonts w:ascii="Symbol" w:hAnsi="Symbol" w:hint="default"/>
+      </w:rPr>
+    </w:lvl>
+    <w:lvl w:ilvl="1" w:tplc="04070003" w:tentative="1">
+      <w:start w:val="1"/>
+      <w:numFmt w:val="bullet"/>
+      <w:lvlText w:val="o"/>
+      <w:lvlJc w:val="left"/>
+      <w:pPr>
+        <w:ind w:left="1440" w:hanging="360"/>
+      </w:pPr>
+      <w:rPr>
+        <w:rFonts w:ascii="Courier New" w:hAnsi="Courier New" w:cs="Courier New" w:hint="default"/>
+      </w:rPr>
+    </w:lvl>
+    <w:lvl w:ilvl="2" w:tplc="04070005" w:tentative="1">
+      <w:start w:val="1"/>
+      <w:numFmt w:val="bullet"/>
+      <w:lvlText w:val=""/>
+      <w:lvlJc w:val="left"/>
+      <w:pPr>
+        <w:ind w:left="2160" w:hanging="360"/>
+      </w:pPr>
+      <w:rPr>
+        <w:rFonts w:ascii="Wingdings" w:hAnsi="Wingdings" w:hint="default"/>
+      </w:rPr>
+    </w:lvl>
+    <w:lvl w:ilvl="3" w:tplc="04070001" w:tentative="1">
+      <w:start w:val="1"/>
+      <w:numFmt w:val="bullet"/>
+      <w:lvlText w:val=""/>
+      <w:lvlJc w:val="left"/>
+      <w:pPr>
+        <w:ind w:left="2880" w:hanging="360"/>
+      </w:pPr>
+      <w:rPr>
+        <w:rFonts w:ascii="Symbol" w:hAnsi="Symbol" w:hint="default"/>
+      </w:rPr>
+    </w:lvl>
+    <w:lvl w:ilvl="4" w:tplc="04070003" w:tentative="1">
+      <w:start w:val="1"/>
+      <w:numFmt w:val="bullet"/>
+      <w:lvlText w:val="o"/>
+      <w:lvlJc w:val="left"/>
+      <w:pPr>
+        <w:ind w:left="3600" w:hanging="360"/>
+      </w:pPr>
+      <w:rPr>
+        <w:rFonts w:ascii="Courier New" w:hAnsi="Courier New" w:cs="Courier New" w:hint="default"/>
+      </w:rPr>
+    </w:lvl>
+    <w:lvl w:ilvl="5" w:tplc="04070005" w:tentative="1">
+      <w:start w:val="1"/>
+      <w:numFmt w:val="bullet"/>
+      <w:lvlText w:val=""/>
+      <w:lvlJc w:val="left"/>
+      <w:pPr>
+        <w:ind w:left="4320" w:hanging="360"/>
+      </w:pPr>
+      <w:rPr>
+        <w:rFonts w:ascii="Wingdings" w:hAnsi="Wingdings" w:hint="default"/>
+      </w:rPr>
+    </w:lvl>
+    <w:lvl w:ilvl="6" w:tplc="04070001" w:tentative="1">
+      <w:start w:val="1"/>
+      <w:numFmt w:val="bullet"/>
+      <w:lvlText w:val=""/>
+      <w:lvlJc w:val="left"/>
+      <w:pPr>
+        <w:ind w:left="5040" w:hanging="360"/>
+      </w:pPr>
+      <w:rPr>
+        <w:rFonts w:ascii="Symbol" w:hAnsi="Symbol" w:hint="default"/>
+      </w:rPr>
+    </w:lvl>
+    <w:lvl w:ilvl="7" w:tplc="04070003" w:tentative="1">
+      <w:start w:val="1"/>
+      <w:numFmt w:val="bullet"/>
+      <w:lvlText w:val="o"/>
+      <w:lvlJc w:val="left"/>
+      <w:pPr>
+        <w:ind w:left="5760" w:hanging="360"/>
+      </w:pPr>
+      <w:rPr>
+        <w:rFonts w:ascii="Courier New" w:hAnsi="Courier New" w:cs="Courier New" w:hint="default"/>
+      </w:rPr>
+    </w:lvl>
+    <w:lvl w:ilvl="8" w:tplc="04070005" w:tentative="1">
+      <w:start w:val="1"/>
+      <w:numFmt w:val="bullet"/>
+      <w:lvlText w:val=""/>
+      <w:lvlJc w:val="left"/>
+      <w:pPr>
+        <w:ind w:left="6480" w:hanging="360"/>
+      </w:pPr>
+      <w:rPr>
+        <w:rFonts w:ascii="Wingdings" w:hAnsi="Wingdings" w:hint="default"/>
+      </w:rPr>
+    </w:lvl>
+  </w:abstractNum>
+  <w:num w:numId="1">
+    <w:abstractNumId w:val="0"/>
+  </w:num>
+</w:numbering>
 </file>
 
 <file path=word/styles.xml><?xml version="1.0" encoding="utf-8"?>
@@ -604,6 +991,7 @@
     <w:lsdException w:name="HTML Sample" w:semiHidden="1" w:unhideWhenUsed="1"/>
     <w:lsdException w:name="HTML Typewriter" w:semiHidden="1" w:unhideWhenUsed="1"/>
     <w:lsdException w:name="HTML Variable" w:semiHidden="1" w:unhideWhenUsed="1"/>
+    <w:lsdException w:name="Normal Table" w:semiHidden="1" w:unhideWhenUsed="1"/>
     <w:lsdException w:name="annotation subject" w:semiHidden="1" w:unhideWhenUsed="1"/>
     <w:lsdException w:name="No List" w:semiHidden="1" w:unhideWhenUsed="1"/>
     <w:lsdException w:name="Outline List 1" w:semiHidden="1" w:unhideWhenUsed="1"/>
@@ -646,8 +1034,11 @@
     <w:lsdException w:name="Table Contemporary" w:semiHidden="1" w:unhideWhenUsed="1"/>
     <w:lsdException w:name="Table Elegant" w:semiHidden="1" w:unhideWhenUsed="1"/>
     <w:lsdException w:name="Table Professional" w:semiHidden="1" w:unhideWhenUsed="1"/>
+    <w:lsdException w:name="Table Subtle 1" w:semiHidden="1" w:unhideWhenUsed="1"/>
     <w:lsdException w:name="Table Subtle 2" w:semiHidden="1" w:unhideWhenUsed="1"/>
     <w:lsdException w:name="Table Web 1" w:semiHidden="1" w:unhideWhenUsed="1"/>
+    <w:lsdException w:name="Table Web 2" w:semiHidden="1" w:unhideWhenUsed="1"/>
+    <w:lsdException w:name="Table Web 3" w:semiHidden="1" w:unhideWhenUsed="1"/>
     <w:lsdException w:name="Balloon Text" w:semiHidden="1" w:unhideWhenUsed="1"/>
     <w:lsdException w:name="Table Grid" w:uiPriority="39"/>
     <w:lsdException w:name="Table Theme" w:semiHidden="1" w:unhideWhenUsed="1"/>
@@ -956,6 +1347,17 @@
       </w:tblBorders>
     </w:tblPr>
   </w:style>
+  <w:style w:type="paragraph" w:styleId="Listenabsatz">
+    <w:name w:val="List Paragraph"/>
+    <w:basedOn w:val="Standard"/>
+    <w:uiPriority w:val="34"/>
+    <w:qFormat/>
+    <w:rsid w:val="003D43BC"/>
+    <w:pPr>
+      <w:ind w:left="720"/>
+      <w:contextualSpacing/>
+    </w:pPr>
+  </w:style>
 </w:styles>
 </file>
 

</xml_diff>